<commit_message>
Sucursal 1era parte de revisión - Modelo Dominio Sucursal
</commit_message>
<xml_diff>
--- a/Diagramas de Estados/Diagrama de estado - Factura (sucursal).docx
+++ b/Diagramas de Estados/Diagrama de estado - Factura (sucursal).docx
@@ -17,7 +17,33 @@
     </w:p>
     <w:p>
       <w:pPr>
-        <w:jc w:val="center"/>
+        <w:rPr>
+          <w:b/>
+        </w:rPr>
+      </w:pPr>
+    </w:p>
+    <w:p>
+      <w:pPr>
+        <w:rPr>
+          <w:b/>
+        </w:rPr>
+      </w:pPr>
+    </w:p>
+    <w:p>
+      <w:pPr>
+        <w:rPr>
+          <w:b/>
+        </w:rPr>
+      </w:pPr>
+    </w:p>
+    <w:p>
+      <w:pPr>
+        <w:ind w:firstLine="708"/>
+      </w:pPr>
+    </w:p>
+    <w:p>
+      <w:pPr>
+        <w:ind w:firstLine="708"/>
       </w:pPr>
       <w:bookmarkStart w:id="0" w:name="_GoBack"/>
       <w:bookmarkEnd w:id="0"/>

</xml_diff>